<commit_message>
cours sur les routage et entrainement perso
</commit_message>
<xml_diff>
--- a/mesNotesVue.docx
+++ b/mesNotesVue.docx
@@ -31,8 +31,21 @@
           <w:numId w:val="1"/>
         </w:numPr>
       </w:pPr>
-      <w:r>
-        <w:t>Create your first vue app</w:t>
+      <w:proofErr w:type="spellStart"/>
+      <w:r>
+        <w:t>Create</w:t>
+      </w:r>
+      <w:proofErr w:type="spellEnd"/>
+      <w:r>
+        <w:t xml:space="preserve"> </w:t>
+      </w:r>
+      <w:proofErr w:type="spellStart"/>
+      <w:r>
+        <w:t>your</w:t>
+      </w:r>
+      <w:proofErr w:type="spellEnd"/>
+      <w:r>
+        <w:t xml:space="preserve"> first vue app</w:t>
       </w:r>
     </w:p>
     <w:p>
@@ -296,7 +309,23 @@
     </w:p>
     <w:p>
       <w:r>
-        <w:t>Il est possible de render des expressions js basique entre les handlebars :</w:t>
+        <w:t xml:space="preserve">Il est possible de </w:t>
+      </w:r>
+      <w:proofErr w:type="spellStart"/>
+      <w:r>
+        <w:t>render</w:t>
+      </w:r>
+      <w:proofErr w:type="spellEnd"/>
+      <w:r>
+        <w:t xml:space="preserve"> des expressions </w:t>
+      </w:r>
+      <w:proofErr w:type="spellStart"/>
+      <w:r>
+        <w:t>js</w:t>
+      </w:r>
+      <w:proofErr w:type="spellEnd"/>
+      <w:r>
+        <w:t xml:space="preserve"> basique entre les handlebars :</w:t>
       </w:r>
     </w:p>
     <w:p>
@@ -371,7 +400,15 @@
         <w:t>écriture</w:t>
       </w:r>
       <w:r>
-        <w:t xml:space="preserve"> et boom c’est nice. L’exemple ici est un shop en ligne :</w:t>
+        <w:t xml:space="preserve"> et boom c’est </w:t>
+      </w:r>
+      <w:proofErr w:type="spellStart"/>
+      <w:r>
+        <w:t>nice</w:t>
+      </w:r>
+      <w:proofErr w:type="spellEnd"/>
+      <w:r>
+        <w:t>. L’exemple ici est un shop en ligne :</w:t>
       </w:r>
     </w:p>
     <w:p>
@@ -472,11 +509,24 @@
       </w:r>
       <w:proofErr w:type="gramStart"/>
       <w:r>
-        <w:t>{{ totalAmount</w:t>
-      </w:r>
+        <w:t xml:space="preserve">{{ </w:t>
+      </w:r>
+      <w:proofErr w:type="spellStart"/>
+      <w:r>
+        <w:t>totalAmount</w:t>
+      </w:r>
+      <w:proofErr w:type="spellEnd"/>
       <w:proofErr w:type="gramEnd"/>
       <w:r>
-        <w:t xml:space="preserve"> }}. Pcq t’imagine t’a plus de trois items dans ton panier ? et même la solution ci-dessus est vraiment à chier.</w:t>
+        <w:t xml:space="preserve"> }}. </w:t>
+      </w:r>
+      <w:proofErr w:type="spellStart"/>
+      <w:r>
+        <w:t>Pcq</w:t>
+      </w:r>
+      <w:proofErr w:type="spellEnd"/>
+      <w:r>
+        <w:t xml:space="preserve"> t’imagine t’a plus de trois items dans ton panier ? et même la solution ci-dessus est vraiment à chier.</w:t>
       </w:r>
     </w:p>
     <w:p>
@@ -493,15 +543,89 @@
         <w:t xml:space="preserve"> that is updated based on other data properties. </w:t>
       </w:r>
       <w:r>
-        <w:t>Contrairement au data property, toutes les computed property doivent être des fonctions qui retournent une valeur. (</w:t>
-      </w:r>
+        <w:t xml:space="preserve">Contrairement au data </w:t>
+      </w:r>
+      <w:proofErr w:type="spellStart"/>
+      <w:r>
+        <w:t>property</w:t>
+      </w:r>
+      <w:proofErr w:type="spellEnd"/>
+      <w:r>
+        <w:t xml:space="preserve">, toutes les </w:t>
+      </w:r>
+      <w:proofErr w:type="spellStart"/>
+      <w:r>
+        <w:t>computed</w:t>
+      </w:r>
+      <w:proofErr w:type="spellEnd"/>
+      <w:r>
+        <w:t xml:space="preserve"> </w:t>
+      </w:r>
+      <w:proofErr w:type="spellStart"/>
+      <w:r>
+        <w:t>property</w:t>
+      </w:r>
+      <w:proofErr w:type="spellEnd"/>
+      <w:r>
+        <w:t xml:space="preserve"> doivent être des fonctions qui retournent une valeur. (</w:t>
+      </w:r>
+      <w:proofErr w:type="spellStart"/>
       <w:proofErr w:type="gramStart"/>
       <w:r>
         <w:t>it</w:t>
       </w:r>
+      <w:proofErr w:type="spellEnd"/>
       <w:proofErr w:type="gramEnd"/>
       <w:r>
-        <w:t xml:space="preserve"> is performing calculations and returning the desired result).</w:t>
+        <w:t xml:space="preserve"> </w:t>
+      </w:r>
+      <w:proofErr w:type="spellStart"/>
+      <w:r>
+        <w:t>is</w:t>
+      </w:r>
+      <w:proofErr w:type="spellEnd"/>
+      <w:r>
+        <w:t xml:space="preserve"> </w:t>
+      </w:r>
+      <w:proofErr w:type="spellStart"/>
+      <w:r>
+        <w:t>performing</w:t>
+      </w:r>
+      <w:proofErr w:type="spellEnd"/>
+      <w:r>
+        <w:t xml:space="preserve"> </w:t>
+      </w:r>
+      <w:proofErr w:type="spellStart"/>
+      <w:r>
+        <w:t>calculations</w:t>
+      </w:r>
+      <w:proofErr w:type="spellEnd"/>
+      <w:r>
+        <w:t xml:space="preserve"> and </w:t>
+      </w:r>
+      <w:proofErr w:type="spellStart"/>
+      <w:r>
+        <w:t>returning</w:t>
+      </w:r>
+      <w:proofErr w:type="spellEnd"/>
+      <w:r>
+        <w:t xml:space="preserve"> the </w:t>
+      </w:r>
+      <w:proofErr w:type="spellStart"/>
+      <w:r>
+        <w:t>desired</w:t>
+      </w:r>
+      <w:proofErr w:type="spellEnd"/>
+      <w:r>
+        <w:t xml:space="preserve"> </w:t>
+      </w:r>
+      <w:proofErr w:type="spellStart"/>
+      <w:r>
+        <w:t>result</w:t>
+      </w:r>
+      <w:proofErr w:type="spellEnd"/>
+      <w:r>
+        <w:t>).</w:t>
       </w:r>
     </w:p>
     <w:p>
@@ -510,8 +634,13 @@
       </w:r>
       <w:proofErr w:type="gramStart"/>
       <w:r>
-        <w:t>{{ totalAmount</w:t>
-      </w:r>
+        <w:t xml:space="preserve">{{ </w:t>
+      </w:r>
+      <w:proofErr w:type="spellStart"/>
+      <w:r>
+        <w:t>totalAmount</w:t>
+      </w:r>
+      <w:proofErr w:type="spellEnd"/>
       <w:proofErr w:type="gramEnd"/>
       <w:r>
         <w:t xml:space="preserve"> }}, on peut faire ceci :</w:t>
@@ -607,7 +736,23 @@
         </w:numPr>
       </w:pPr>
       <w:r>
-        <w:t>Manage common scenarios with directives</w:t>
+        <w:t xml:space="preserve">Manage </w:t>
+      </w:r>
+      <w:proofErr w:type="spellStart"/>
+      <w:r>
+        <w:t>common</w:t>
+      </w:r>
+      <w:proofErr w:type="spellEnd"/>
+      <w:r>
+        <w:t xml:space="preserve"> scenarios </w:t>
+      </w:r>
+      <w:proofErr w:type="spellStart"/>
+      <w:r>
+        <w:t>with</w:t>
+      </w:r>
+      <w:proofErr w:type="spellEnd"/>
+      <w:r>
+        <w:t xml:space="preserve"> directives</w:t>
       </w:r>
     </w:p>
     <w:p>
@@ -688,13 +833,32 @@
         <w:rPr>
           <w:lang w:val="en-AU"/>
         </w:rPr>
-        <w:t xml:space="preserve">On utilisera two primary directives </w:t>
-      </w:r>
-    </w:p>
-    <w:p>
-      <w:r>
-        <w:t>-&gt; v-if</w:t>
-      </w:r>
+        <w:t xml:space="preserve">On </w:t>
+      </w:r>
+      <w:proofErr w:type="spellStart"/>
+      <w:r>
+        <w:rPr>
+          <w:lang w:val="en-AU"/>
+        </w:rPr>
+        <w:t>utilisera</w:t>
+      </w:r>
+      <w:proofErr w:type="spellEnd"/>
+      <w:r>
+        <w:rPr>
+          <w:lang w:val="en-AU"/>
+        </w:rPr>
+        <w:t xml:space="preserve"> two primary directives </w:t>
+      </w:r>
+    </w:p>
+    <w:p>
+      <w:r>
+        <w:t xml:space="preserve">-&gt; </w:t>
+      </w:r>
+      <w:proofErr w:type="spellStart"/>
+      <w:r>
+        <w:t>v-if</w:t>
+      </w:r>
+      <w:proofErr w:type="spellEnd"/>
     </w:p>
     <w:p>
       <w:r>
@@ -792,7 +956,23 @@
     </w:p>
     <w:p>
       <w:r>
-        <w:t>La diff entre les deux est que v-show gère la visibilité de l’élément HTML en utilisant le css alors que v-if enlève entièrement l’élément du DOM.</w:t>
+        <w:t xml:space="preserve">La diff entre les deux est que v-show gère la visibilité de l’élément HTML en utilisant le </w:t>
+      </w:r>
+      <w:proofErr w:type="spellStart"/>
+      <w:r>
+        <w:t>css</w:t>
+      </w:r>
+      <w:proofErr w:type="spellEnd"/>
+      <w:r>
+        <w:t xml:space="preserve"> alors que </w:t>
+      </w:r>
+      <w:proofErr w:type="spellStart"/>
+      <w:r>
+        <w:t>v-if</w:t>
+      </w:r>
+      <w:proofErr w:type="spellEnd"/>
+      <w:r>
+        <w:t xml:space="preserve"> enlève entièrement l’élément du DOM.</w:t>
       </w:r>
     </w:p>
     <w:p/>
@@ -802,11 +982,19 @@
           <w:lang w:val="en-AU"/>
         </w:rPr>
       </w:pPr>
-      <w:r>
-        <w:rPr>
-          <w:lang w:val="en-AU"/>
-        </w:rPr>
-        <w:t xml:space="preserve">Sceanario </w:t>
+      <w:proofErr w:type="spellStart"/>
+      <w:r>
+        <w:rPr>
+          <w:lang w:val="en-AU"/>
+        </w:rPr>
+        <w:t>Sceanario</w:t>
+      </w:r>
+      <w:proofErr w:type="spellEnd"/>
+      <w:r>
+        <w:rPr>
+          <w:lang w:val="en-AU"/>
+        </w:rPr>
+        <w:t xml:space="preserve"> </w:t>
       </w:r>
       <w:proofErr w:type="gramStart"/>
       <w:r>
@@ -831,7 +1019,23 @@
         <w:t xml:space="preserve">Repeating an HTML element to render data. </w:t>
       </w:r>
       <w:r>
-        <w:t>Ex render a list :</w:t>
+        <w:t xml:space="preserve">Ex </w:t>
+      </w:r>
+      <w:proofErr w:type="spellStart"/>
+      <w:r>
+        <w:t>render</w:t>
+      </w:r>
+      <w:proofErr w:type="spellEnd"/>
+      <w:r>
+        <w:t xml:space="preserve"> a </w:t>
+      </w:r>
+      <w:proofErr w:type="spellStart"/>
+      <w:r>
+        <w:t>list</w:t>
+      </w:r>
+      <w:proofErr w:type="spellEnd"/>
+      <w:r>
+        <w:t> :</w:t>
       </w:r>
     </w:p>
     <w:p>
@@ -878,8 +1082,29 @@
     </w:p>
     <w:p>
       <w:r>
-        <w:t>Scenario 3 : dynamically define HTML attributes</w:t>
-      </w:r>
+        <w:t xml:space="preserve">Scenario 3 : </w:t>
+      </w:r>
+      <w:proofErr w:type="spellStart"/>
+      <w:r>
+        <w:t>dynamically</w:t>
+      </w:r>
+      <w:proofErr w:type="spellEnd"/>
+      <w:r>
+        <w:t xml:space="preserve"> </w:t>
+      </w:r>
+      <w:proofErr w:type="spellStart"/>
+      <w:r>
+        <w:t>define</w:t>
+      </w:r>
+      <w:proofErr w:type="spellEnd"/>
+      <w:r>
+        <w:t xml:space="preserve"> HTML </w:t>
+      </w:r>
+      <w:proofErr w:type="spellStart"/>
+      <w:r>
+        <w:t>attributes</w:t>
+      </w:r>
+      <w:proofErr w:type="spellEnd"/>
     </w:p>
     <w:p>
       <w:r>
@@ -942,7 +1167,15 @@
         <w:t>href= ‘’item.url’’</w:t>
       </w:r>
       <w:r>
-        <w:t xml:space="preserve">  (pour le v-bind)</w:t>
+        <w:t xml:space="preserve">  (pour le v-</w:t>
+      </w:r>
+      <w:proofErr w:type="spellStart"/>
+      <w:r>
+        <w:t>bind</w:t>
+      </w:r>
+      <w:proofErr w:type="spellEnd"/>
+      <w:r>
+        <w:t>)</w:t>
       </w:r>
     </w:p>
     <w:p/>
@@ -974,8 +1207,13 @@
       </w:r>
     </w:p>
     <w:p>
-      <w:r>
-        <w:t>V-on directive</w:t>
+      <w:proofErr w:type="spellStart"/>
+      <w:r>
+        <w:t>V-on</w:t>
+      </w:r>
+      <w:proofErr w:type="spellEnd"/>
+      <w:r>
+        <w:t xml:space="preserve"> directive</w:t>
       </w:r>
     </w:p>
     <w:p>
@@ -1022,11 +1260,24 @@
     </w:p>
     <w:p>
       <w:r>
-        <w:t>Tu peux remplacer v-on par @   _   @click= ‘’</w:t>
-      </w:r>
+        <w:t xml:space="preserve">Tu peux remplacer </w:t>
+      </w:r>
+      <w:proofErr w:type="spellStart"/>
+      <w:r>
+        <w:t>v-on</w:t>
+      </w:r>
+      <w:proofErr w:type="spellEnd"/>
+      <w:r>
+        <w:t xml:space="preserve"> par @   _   @click= ‘’</w:t>
+      </w:r>
+      <w:proofErr w:type="spellStart"/>
       <w:proofErr w:type="gramStart"/>
       <w:r>
-        <w:t>alert(</w:t>
+        <w:t>alert</w:t>
+      </w:r>
+      <w:proofErr w:type="spellEnd"/>
+      <w:r>
+        <w:t>(</w:t>
       </w:r>
       <w:proofErr w:type="gramEnd"/>
       <w:r>
@@ -1362,7 +1613,21 @@
         <w:rPr>
           <w:lang w:val="en-AU"/>
         </w:rPr>
-        <w:t>input type="text" id="first-name" v-model="firstName" /&gt;  .</w:t>
+        <w:t>input type="text" id="first-name" v-model="</w:t>
+      </w:r>
+      <w:proofErr w:type="spellStart"/>
+      <w:r>
+        <w:rPr>
+          <w:lang w:val="en-AU"/>
+        </w:rPr>
+        <w:t>firstName</w:t>
+      </w:r>
+      <w:proofErr w:type="spellEnd"/>
+      <w:r>
+        <w:rPr>
+          <w:lang w:val="en-AU"/>
+        </w:rPr>
+        <w:t>" /&gt;  .</w:t>
       </w:r>
     </w:p>
     <w:p>
@@ -1425,8 +1690,29 @@
         <w:rPr>
           <w:lang w:val="en-AU"/>
         </w:rPr>
-        <w:t>Create a new project with vue CLI</w:t>
-      </w:r>
+        <w:t xml:space="preserve">Create a new project with </w:t>
+      </w:r>
+      <w:proofErr w:type="spellStart"/>
+      <w:r>
+        <w:rPr>
+          <w:lang w:val="en-AU"/>
+        </w:rPr>
+        <w:t>vue</w:t>
+      </w:r>
+      <w:proofErr w:type="spellEnd"/>
+      <w:r>
+        <w:rPr>
+          <w:lang w:val="en-AU"/>
+        </w:rPr>
+        <w:t xml:space="preserve"> CLI</w:t>
+      </w:r>
+    </w:p>
+    <w:p>
+      <w:pPr>
+        <w:rPr>
+          <w:lang w:val="en-AU"/>
+        </w:rPr>
+      </w:pPr>
     </w:p>
     <w:sectPr>
       <w:pgSz w:w="11906" w:h="16838"/>

</xml_diff>